<commit_message>
minor changes for reabability and grammar correction
</commit_message>
<xml_diff>
--- a/Documentation/ThemeCreationGuide.docx
+++ b/Documentation/ThemeCreationGuide.docx
@@ -12649,17 +12649,7 @@
           <w:sz w:val="16"/>
           <w:szCs w:val="16"/>
         </w:rPr>
-        <w:t>: [</w:t>
-      </w:r>
-      <w:bookmarkStart w:id="4" w:name="_GoBack"/>
-      <w:bookmarkEnd w:id="4"/>
-      <w:r>
-        <w:rPr>
-          <w:rFonts w:ascii="Consolas" w:hAnsi="Consolas" w:cs="Consolas"/>
-          <w:sz w:val="16"/>
-          <w:szCs w:val="16"/>
-        </w:rPr>
-        <w:t>0.5, 0.5, 0.5</w:t>
+        <w:t>: [0.5, 0.5, 0.5</w:t>
       </w:r>
       <w:r>
         <w:rPr>
@@ -12969,8 +12959,8 @@
       <w:pPr>
         <w:pStyle w:val="Heading1"/>
       </w:pPr>
-      <w:bookmarkStart w:id="5" w:name="_Toc467962548"/>
-      <w:bookmarkStart w:id="6" w:name="_Toc468050651"/>
+      <w:bookmarkStart w:id="4" w:name="_Toc467962548"/>
+      <w:bookmarkStart w:id="5" w:name="_Toc468050651"/>
       <w:r>
         <w:lastRenderedPageBreak/>
         <w:t>Image</w:t>
@@ -12978,8 +12968,8 @@
       <w:r>
         <w:t xml:space="preserve"> dimensions</w:t>
       </w:r>
+      <w:bookmarkEnd w:id="4"/>
       <w:bookmarkEnd w:id="5"/>
-      <w:bookmarkEnd w:id="6"/>
     </w:p>
     <w:p>
       <w:pPr>
@@ -13098,7 +13088,19 @@
               <w:cnfStyle w:val="000000100000" w:firstRow="0" w:lastRow="0" w:firstColumn="0" w:lastColumn="0" w:oddVBand="0" w:evenVBand="0" w:oddHBand="1" w:evenHBand="0" w:firstRowFirstColumn="0" w:firstRowLastColumn="0" w:lastRowFirstColumn="0" w:lastRowLastColumn="0"/>
             </w:pPr>
             <w:r>
-              <w:t>30x30</w:t>
+              <w:t>30</w:t>
+            </w:r>
+            <w:r>
+              <w:t xml:space="preserve"> </w:t>
+            </w:r>
+            <w:r>
+              <w:t>x</w:t>
+            </w:r>
+            <w:r>
+              <w:t xml:space="preserve"> </w:t>
+            </w:r>
+            <w:r>
+              <w:t>30</w:t>
             </w:r>
           </w:p>
         </w:tc>
@@ -13698,14 +13700,14 @@
       <w:pPr>
         <w:pStyle w:val="Heading1"/>
       </w:pPr>
-      <w:bookmarkStart w:id="7" w:name="_Toc467962549"/>
-      <w:bookmarkStart w:id="8" w:name="_Toc468050652"/>
+      <w:bookmarkStart w:id="6" w:name="_Toc467962549"/>
+      <w:bookmarkStart w:id="7" w:name="_Toc468050652"/>
       <w:r>
         <w:lastRenderedPageBreak/>
         <w:t>Image Elements</w:t>
       </w:r>
+      <w:bookmarkEnd w:id="6"/>
       <w:bookmarkEnd w:id="7"/>
-      <w:bookmarkEnd w:id="8"/>
     </w:p>
     <w:p>
       <w:pPr>
@@ -14612,14 +14614,14 @@
       <w:pPr>
         <w:pStyle w:val="Heading1"/>
       </w:pPr>
-      <w:bookmarkStart w:id="9" w:name="_Toc467962550"/>
-      <w:bookmarkStart w:id="10" w:name="_Toc468050653"/>
+      <w:bookmarkStart w:id="8" w:name="_Toc467962550"/>
+      <w:bookmarkStart w:id="9" w:name="_Toc468050653"/>
       <w:r>
         <w:lastRenderedPageBreak/>
         <w:t>Color Elements</w:t>
       </w:r>
+      <w:bookmarkEnd w:id="8"/>
       <w:bookmarkEnd w:id="9"/>
-      <w:bookmarkEnd w:id="10"/>
     </w:p>
     <w:p>
       <w:pPr>
@@ -15897,14 +15899,14 @@
       <w:pPr>
         <w:pStyle w:val="Heading1"/>
       </w:pPr>
-      <w:bookmarkStart w:id="11" w:name="_Toc467962551"/>
-      <w:bookmarkStart w:id="12" w:name="_Toc468050654"/>
+      <w:bookmarkStart w:id="10" w:name="_Toc467962551"/>
+      <w:bookmarkStart w:id="11" w:name="_Toc468050654"/>
       <w:r>
         <w:lastRenderedPageBreak/>
         <w:t>Tint Elements</w:t>
       </w:r>
+      <w:bookmarkEnd w:id="10"/>
       <w:bookmarkEnd w:id="11"/>
-      <w:bookmarkEnd w:id="12"/>
     </w:p>
     <w:p>
       <w:pPr>
@@ -16373,13 +16375,13 @@
       <w:pPr>
         <w:pStyle w:val="Heading1"/>
       </w:pPr>
-      <w:bookmarkStart w:id="13" w:name="_Toc467962552"/>
-      <w:bookmarkStart w:id="14" w:name="_Toc468050655"/>
+      <w:bookmarkStart w:id="12" w:name="_Toc467962552"/>
+      <w:bookmarkStart w:id="13" w:name="_Toc468050655"/>
       <w:r>
         <w:t>Property Elements</w:t>
       </w:r>
+      <w:bookmarkEnd w:id="12"/>
       <w:bookmarkEnd w:id="13"/>
-      <w:bookmarkEnd w:id="14"/>
     </w:p>
     <w:p>
       <w:pPr>
@@ -16695,65 +16697,65 @@
       <w:pPr>
         <w:pStyle w:val="Heading1"/>
       </w:pPr>
-      <w:bookmarkStart w:id="15" w:name="_Toc467962553"/>
-      <w:bookmarkStart w:id="16" w:name="_Toc468050656"/>
+      <w:bookmarkStart w:id="14" w:name="_Toc467962553"/>
+      <w:bookmarkStart w:id="15" w:name="_Toc468050656"/>
       <w:r>
         <w:lastRenderedPageBreak/>
         <w:t>Description of Elements</w:t>
       </w:r>
+      <w:bookmarkEnd w:id="14"/>
       <w:bookmarkEnd w:id="15"/>
+    </w:p>
+    <w:p>
+      <w:pPr>
+        <w:pStyle w:val="Heading2"/>
+      </w:pPr>
+      <w:bookmarkStart w:id="16" w:name="_Toc467962554"/>
+      <w:bookmarkStart w:id="17" w:name="_Toc468050657"/>
+      <w:r>
+        <w:t>Basic Theme Elements</w:t>
+      </w:r>
       <w:bookmarkEnd w:id="16"/>
-    </w:p>
-    <w:p>
-      <w:pPr>
-        <w:pStyle w:val="Heading2"/>
-      </w:pPr>
-      <w:bookmarkStart w:id="17" w:name="_Toc467962554"/>
-      <w:bookmarkStart w:id="18" w:name="_Toc468050657"/>
-      <w:r>
-        <w:t>Basic Theme Elements</w:t>
-      </w:r>
       <w:bookmarkEnd w:id="17"/>
+    </w:p>
+    <w:p>
+      <w:pPr>
+        <w:pStyle w:val="MDBody1"/>
+      </w:pPr>
+      <w:r>
+        <w:t>These elements are the starting point, by using only them, you can quickly create a basic theme.</w:t>
+      </w:r>
+    </w:p>
+    <w:p>
+      <w:pPr>
+        <w:pStyle w:val="MDBody1"/>
+      </w:pPr>
+    </w:p>
+    <w:p>
+      <w:pPr>
+        <w:pStyle w:val="Heading3"/>
+      </w:pPr>
+      <w:bookmarkStart w:id="18" w:name="_Toc467962555"/>
+      <w:bookmarkStart w:id="19" w:name="_Toc468050658"/>
+      <w:r>
+        <w:t>Image Elements</w:t>
+      </w:r>
       <w:bookmarkEnd w:id="18"/>
-    </w:p>
-    <w:p>
-      <w:pPr>
-        <w:pStyle w:val="MDBody1"/>
-      </w:pPr>
-      <w:r>
-        <w:t>These elements are the starting point, by using only them, you can quickly create a basic theme.</w:t>
-      </w:r>
-    </w:p>
-    <w:p>
-      <w:pPr>
-        <w:pStyle w:val="MDBody1"/>
-      </w:pPr>
-    </w:p>
-    <w:p>
-      <w:pPr>
-        <w:pStyle w:val="Heading3"/>
-      </w:pPr>
-      <w:bookmarkStart w:id="19" w:name="_Toc467962555"/>
-      <w:bookmarkStart w:id="20" w:name="_Toc468050658"/>
-      <w:r>
-        <w:t>Image Elements</w:t>
-      </w:r>
       <w:bookmarkEnd w:id="19"/>
+    </w:p>
+    <w:p>
+      <w:pPr>
+        <w:pStyle w:val="Heading4"/>
+      </w:pPr>
+      <w:bookmarkStart w:id="20" w:name="_theme_frame"/>
+      <w:bookmarkStart w:id="21" w:name="_Toc467962556"/>
+      <w:bookmarkStart w:id="22" w:name="_Toc468050659"/>
       <w:bookmarkEnd w:id="20"/>
-    </w:p>
-    <w:p>
-      <w:pPr>
-        <w:pStyle w:val="Heading4"/>
-      </w:pPr>
-      <w:bookmarkStart w:id="21" w:name="_theme_frame"/>
-      <w:bookmarkStart w:id="22" w:name="_Toc467962556"/>
-      <w:bookmarkStart w:id="23" w:name="_Toc468050659"/>
+      <w:r>
+        <w:t>theme_frame</w:t>
+      </w:r>
       <w:bookmarkEnd w:id="21"/>
-      <w:r>
-        <w:t>theme_frame</w:t>
-      </w:r>
       <w:bookmarkEnd w:id="22"/>
-      <w:bookmarkEnd w:id="23"/>
     </w:p>
     <w:p>
       <w:pPr>
@@ -16844,15 +16846,15 @@
       <w:pPr>
         <w:pStyle w:val="Heading4"/>
       </w:pPr>
-      <w:bookmarkStart w:id="24" w:name="_theme_ntp_background_1"/>
-      <w:bookmarkStart w:id="25" w:name="_Toc467962557"/>
-      <w:bookmarkStart w:id="26" w:name="_Toc468050660"/>
+      <w:bookmarkStart w:id="23" w:name="_theme_ntp_background_1"/>
+      <w:bookmarkStart w:id="24" w:name="_Toc467962557"/>
+      <w:bookmarkStart w:id="25" w:name="_Toc468050660"/>
+      <w:bookmarkEnd w:id="23"/>
+      <w:r>
+        <w:t>theme_ntp_background</w:t>
+      </w:r>
       <w:bookmarkEnd w:id="24"/>
-      <w:r>
-        <w:t>theme_ntp_background</w:t>
-      </w:r>
       <w:bookmarkEnd w:id="25"/>
-      <w:bookmarkEnd w:id="26"/>
     </w:p>
     <w:p>
       <w:pPr>
@@ -16892,6 +16894,9 @@
       <w:r>
         <w:t>)</w:t>
       </w:r>
+      <w:r>
+        <w:t>.</w:t>
+      </w:r>
     </w:p>
     <w:p>
       <w:pPr>
@@ -16904,7 +16909,13 @@
       </w:pPr>
       <w:r>
         <w:lastRenderedPageBreak/>
-        <w:t xml:space="preserve">There is also option for you to select the alignment of this image, by default the image is center aligned, but you may choose to align it the way you want.(see </w:t>
+        <w:t>There is also option for you to select the alignment of this image, by default the image is center aligned, but you may choose to align it the way you want.</w:t>
+      </w:r>
+      <w:r>
+        <w:t xml:space="preserve"> </w:t>
+      </w:r>
+      <w:r>
+        <w:t xml:space="preserve">(see </w:t>
       </w:r>
       <w:hyperlink w:anchor="_ntp_background_alignment" w:history="1">
         <w:r>
@@ -16931,15 +16942,15 @@
       <w:pPr>
         <w:pStyle w:val="Heading4"/>
       </w:pPr>
-      <w:bookmarkStart w:id="27" w:name="_theme_tab_background"/>
-      <w:bookmarkStart w:id="28" w:name="_Toc467962558"/>
-      <w:bookmarkStart w:id="29" w:name="_Toc468050661"/>
+      <w:bookmarkStart w:id="26" w:name="_theme_tab_background"/>
+      <w:bookmarkStart w:id="27" w:name="_Toc467962558"/>
+      <w:bookmarkStart w:id="28" w:name="_Toc468050661"/>
+      <w:bookmarkEnd w:id="26"/>
+      <w:r>
+        <w:t>theme_tab_background</w:t>
+      </w:r>
       <w:bookmarkEnd w:id="27"/>
-      <w:r>
-        <w:t>theme_tab_background</w:t>
-      </w:r>
       <w:bookmarkEnd w:id="28"/>
-      <w:bookmarkEnd w:id="29"/>
     </w:p>
     <w:p>
       <w:pPr>
@@ -16997,15 +17008,15 @@
       <w:pPr>
         <w:pStyle w:val="Heading4"/>
       </w:pPr>
-      <w:bookmarkStart w:id="30" w:name="_theme_toolbar"/>
-      <w:bookmarkStart w:id="31" w:name="_Toc467962559"/>
-      <w:bookmarkStart w:id="32" w:name="_Toc468050662"/>
+      <w:bookmarkStart w:id="29" w:name="_theme_toolbar"/>
+      <w:bookmarkStart w:id="30" w:name="_Toc467962559"/>
+      <w:bookmarkStart w:id="31" w:name="_Toc468050662"/>
+      <w:bookmarkEnd w:id="29"/>
+      <w:r>
+        <w:t>theme_toolbar</w:t>
+      </w:r>
       <w:bookmarkEnd w:id="30"/>
-      <w:r>
-        <w:t>theme_toolbar</w:t>
-      </w:r>
       <w:bookmarkEnd w:id="31"/>
-      <w:bookmarkEnd w:id="32"/>
     </w:p>
     <w:p>
       <w:pPr>
@@ -17063,52 +17074,52 @@
       <w:pPr>
         <w:pStyle w:val="Heading2"/>
       </w:pPr>
-      <w:bookmarkStart w:id="33" w:name="_Toc467962560"/>
-      <w:bookmarkStart w:id="34" w:name="_Toc468050663"/>
+      <w:bookmarkStart w:id="32" w:name="_Toc467962560"/>
+      <w:bookmarkStart w:id="33" w:name="_Toc468050663"/>
       <w:r>
         <w:t>Advanced Theme Elements</w:t>
       </w:r>
+      <w:bookmarkEnd w:id="32"/>
       <w:bookmarkEnd w:id="33"/>
+    </w:p>
+    <w:p>
+      <w:pPr>
+        <w:pStyle w:val="MDBody1"/>
+      </w:pPr>
+      <w:r>
+        <w:t>Use these to create a more advanced theme.</w:t>
+      </w:r>
+    </w:p>
+    <w:p>
+      <w:pPr>
+        <w:pStyle w:val="MDBody1"/>
+      </w:pPr>
+    </w:p>
+    <w:p>
+      <w:pPr>
+        <w:pStyle w:val="Heading3"/>
+      </w:pPr>
+      <w:bookmarkStart w:id="34" w:name="_Toc467962561"/>
+      <w:bookmarkStart w:id="35" w:name="_Toc468050664"/>
+      <w:r>
+        <w:t>Image Elements</w:t>
+      </w:r>
       <w:bookmarkEnd w:id="34"/>
-    </w:p>
-    <w:p>
-      <w:pPr>
-        <w:pStyle w:val="MDBody1"/>
-      </w:pPr>
-      <w:r>
-        <w:t>Use these to create a more advanced theme.</w:t>
-      </w:r>
-    </w:p>
-    <w:p>
-      <w:pPr>
-        <w:pStyle w:val="MDBody1"/>
-      </w:pPr>
-    </w:p>
-    <w:p>
-      <w:pPr>
-        <w:pStyle w:val="Heading3"/>
-      </w:pPr>
-      <w:bookmarkStart w:id="35" w:name="_Toc467962561"/>
-      <w:bookmarkStart w:id="36" w:name="_Toc468050664"/>
-      <w:r>
-        <w:t>Image Elements</w:t>
-      </w:r>
       <w:bookmarkEnd w:id="35"/>
+    </w:p>
+    <w:p>
+      <w:pPr>
+        <w:pStyle w:val="Heading4"/>
+      </w:pPr>
+      <w:bookmarkStart w:id="36" w:name="_theme_button_background"/>
+      <w:bookmarkStart w:id="37" w:name="_Toc467962562"/>
+      <w:bookmarkStart w:id="38" w:name="_Toc468050665"/>
       <w:bookmarkEnd w:id="36"/>
-    </w:p>
-    <w:p>
-      <w:pPr>
-        <w:pStyle w:val="Heading4"/>
-      </w:pPr>
-      <w:bookmarkStart w:id="37" w:name="_theme_button_background"/>
-      <w:bookmarkStart w:id="38" w:name="_Toc467962562"/>
-      <w:bookmarkStart w:id="39" w:name="_Toc468050665"/>
+      <w:r>
+        <w:t>theme_button_background</w:t>
+      </w:r>
       <w:bookmarkEnd w:id="37"/>
-      <w:r>
-        <w:t>theme_button_background</w:t>
-      </w:r>
       <w:bookmarkEnd w:id="38"/>
-      <w:bookmarkEnd w:id="39"/>
     </w:p>
     <w:p>
       <w:pPr>
@@ -17258,16 +17269,16 @@
       <w:pPr>
         <w:pStyle w:val="Heading4"/>
       </w:pPr>
-      <w:bookmarkStart w:id="40" w:name="_theme_frame_inactive"/>
-      <w:bookmarkStart w:id="41" w:name="_Toc467962563"/>
-      <w:bookmarkStart w:id="42" w:name="_Toc468050666"/>
-      <w:bookmarkEnd w:id="40"/>
+      <w:bookmarkStart w:id="39" w:name="_theme_frame_inactive"/>
+      <w:bookmarkStart w:id="40" w:name="_Toc467962563"/>
+      <w:bookmarkStart w:id="41" w:name="_Toc468050666"/>
+      <w:bookmarkEnd w:id="39"/>
       <w:r>
         <w:lastRenderedPageBreak/>
         <w:t>theme_frame_inactive</w:t>
       </w:r>
+      <w:bookmarkEnd w:id="40"/>
       <w:bookmarkEnd w:id="41"/>
-      <w:bookmarkEnd w:id="42"/>
     </w:p>
     <w:p>
       <w:pPr>
@@ -17357,15 +17368,15 @@
       <w:pPr>
         <w:pStyle w:val="Heading4"/>
       </w:pPr>
-      <w:bookmarkStart w:id="43" w:name="_theme_frame_incognito"/>
-      <w:bookmarkStart w:id="44" w:name="_Toc467962564"/>
-      <w:bookmarkStart w:id="45" w:name="_Toc468050667"/>
+      <w:bookmarkStart w:id="42" w:name="_theme_frame_incognito"/>
+      <w:bookmarkStart w:id="43" w:name="_Toc467962564"/>
+      <w:bookmarkStart w:id="44" w:name="_Toc468050667"/>
+      <w:bookmarkEnd w:id="42"/>
+      <w:r>
+        <w:t>theme_frame_incognito</w:t>
+      </w:r>
       <w:bookmarkEnd w:id="43"/>
-      <w:r>
-        <w:t>theme_frame_incognito</w:t>
-      </w:r>
       <w:bookmarkEnd w:id="44"/>
-      <w:bookmarkEnd w:id="45"/>
     </w:p>
     <w:p>
       <w:pPr>
@@ -17448,15 +17459,15 @@
       <w:pPr>
         <w:pStyle w:val="Heading4"/>
       </w:pPr>
-      <w:bookmarkStart w:id="46" w:name="_theme_frame_incognito_inactive"/>
-      <w:bookmarkStart w:id="47" w:name="_Toc467962565"/>
-      <w:bookmarkStart w:id="48" w:name="_Toc468050668"/>
+      <w:bookmarkStart w:id="45" w:name="_theme_frame_incognito_inactive"/>
+      <w:bookmarkStart w:id="46" w:name="_Toc467962565"/>
+      <w:bookmarkStart w:id="47" w:name="_Toc468050668"/>
+      <w:bookmarkEnd w:id="45"/>
+      <w:r>
+        <w:t>theme_frame_incognito_inactive</w:t>
+      </w:r>
       <w:bookmarkEnd w:id="46"/>
-      <w:r>
-        <w:t>theme_frame_incognito_inactive</w:t>
-      </w:r>
       <w:bookmarkEnd w:id="47"/>
-      <w:bookmarkEnd w:id="48"/>
     </w:p>
     <w:p>
       <w:pPr>
@@ -17536,15 +17547,15 @@
       <w:pPr>
         <w:pStyle w:val="Heading4"/>
       </w:pPr>
-      <w:bookmarkStart w:id="49" w:name="_theme_frame_overlay"/>
-      <w:bookmarkStart w:id="50" w:name="_Toc467962566"/>
-      <w:bookmarkStart w:id="51" w:name="_Toc468050669"/>
+      <w:bookmarkStart w:id="48" w:name="_theme_frame_overlay"/>
+      <w:bookmarkStart w:id="49" w:name="_Toc467962566"/>
+      <w:bookmarkStart w:id="50" w:name="_Toc468050669"/>
+      <w:bookmarkEnd w:id="48"/>
+      <w:r>
+        <w:t>theme_frame_overlay</w:t>
+      </w:r>
       <w:bookmarkEnd w:id="49"/>
-      <w:r>
-        <w:t>theme_frame_overlay</w:t>
-      </w:r>
       <w:bookmarkEnd w:id="50"/>
-      <w:bookmarkEnd w:id="51"/>
     </w:p>
     <w:p>
       <w:pPr>
@@ -17640,15 +17651,15 @@
       <w:pPr>
         <w:pStyle w:val="Heading4"/>
       </w:pPr>
-      <w:bookmarkStart w:id="52" w:name="_theme_frame_overlay_inactive"/>
-      <w:bookmarkStart w:id="53" w:name="_Toc467962567"/>
-      <w:bookmarkStart w:id="54" w:name="_Toc468050670"/>
+      <w:bookmarkStart w:id="51" w:name="_theme_frame_overlay_inactive"/>
+      <w:bookmarkStart w:id="52" w:name="_Toc467962567"/>
+      <w:bookmarkStart w:id="53" w:name="_Toc468050670"/>
+      <w:bookmarkEnd w:id="51"/>
+      <w:r>
+        <w:t>theme_frame_overlay_inactive</w:t>
+      </w:r>
       <w:bookmarkEnd w:id="52"/>
-      <w:r>
-        <w:t>theme_frame_overlay_inactive</w:t>
-      </w:r>
       <w:bookmarkEnd w:id="53"/>
-      <w:bookmarkEnd w:id="54"/>
     </w:p>
     <w:p>
       <w:pPr>
@@ -17711,15 +17722,15 @@
       <w:pPr>
         <w:pStyle w:val="Heading4"/>
       </w:pPr>
-      <w:bookmarkStart w:id="55" w:name="_theme_ntp_attribution"/>
-      <w:bookmarkStart w:id="56" w:name="_Toc467962568"/>
-      <w:bookmarkStart w:id="57" w:name="_Toc468050671"/>
+      <w:bookmarkStart w:id="54" w:name="_theme_ntp_attribution"/>
+      <w:bookmarkStart w:id="55" w:name="_Toc467962568"/>
+      <w:bookmarkStart w:id="56" w:name="_Toc468050671"/>
+      <w:bookmarkEnd w:id="54"/>
+      <w:r>
+        <w:t>theme_ntp_attribution</w:t>
+      </w:r>
       <w:bookmarkEnd w:id="55"/>
-      <w:r>
-        <w:t>theme_ntp_attribution</w:t>
-      </w:r>
       <w:bookmarkEnd w:id="56"/>
-      <w:bookmarkEnd w:id="57"/>
     </w:p>
     <w:p>
       <w:pPr>
@@ -17803,22 +17814,22 @@
       <w:pPr>
         <w:pStyle w:val="MDBody1"/>
       </w:pPr>
-      <w:bookmarkStart w:id="58" w:name="_theme_ntp_background"/>
+      <w:bookmarkStart w:id="57" w:name="_theme_ntp_background"/>
+      <w:bookmarkEnd w:id="57"/>
+    </w:p>
+    <w:p>
+      <w:pPr>
+        <w:pStyle w:val="Heading4"/>
+      </w:pPr>
+      <w:bookmarkStart w:id="58" w:name="_theme_tab_background_incognito"/>
+      <w:bookmarkStart w:id="59" w:name="_Toc467962569"/>
+      <w:bookmarkStart w:id="60" w:name="_Toc468050672"/>
       <w:bookmarkEnd w:id="58"/>
-    </w:p>
-    <w:p>
-      <w:pPr>
-        <w:pStyle w:val="Heading4"/>
-      </w:pPr>
-      <w:bookmarkStart w:id="59" w:name="_theme_tab_background_incognito"/>
-      <w:bookmarkStart w:id="60" w:name="_Toc467962569"/>
-      <w:bookmarkStart w:id="61" w:name="_Toc468050672"/>
+      <w:r>
+        <w:t>theme_tab_background_incognito</w:t>
+      </w:r>
       <w:bookmarkEnd w:id="59"/>
-      <w:r>
-        <w:t>theme_tab_background_incognito</w:t>
-      </w:r>
       <w:bookmarkEnd w:id="60"/>
-      <w:bookmarkEnd w:id="61"/>
     </w:p>
     <w:p>
       <w:pPr>
@@ -17851,7 +17862,13 @@
         </w:r>
       </w:hyperlink>
       <w:r>
-        <w:t>, to effect inactive tabs in incognito mode, but there is a slight problem that some may want to avoid - even if you tint the inactive tabs of the incognito window, the inactive tabs are made transparent (by default). Hence they'll show the area behind them. i.e. the frame. If you want to avoid this, you can include this image.</w:t>
+        <w:t>, to effect inactive tabs in incognito mode, but there is a slight proble</w:t>
+      </w:r>
+      <w:r>
+        <w:t xml:space="preserve">m that some may want to avoid </w:t>
+      </w:r>
+      <w:r>
+        <w:t>even if you tint the inactive tabs of the incognito window, the inactive tabs are made transparent (by default). Hence they'll show the area behind them. i.e. the frame. If you want to avoid this, you can include this image.</w:t>
       </w:r>
     </w:p>
     <w:p>
@@ -17863,56 +17880,56 @@
       <w:pPr>
         <w:pStyle w:val="Heading4"/>
       </w:pPr>
-      <w:bookmarkStart w:id="62" w:name="_theme_tab_background_v"/>
-      <w:bookmarkStart w:id="63" w:name="_Toc467962570"/>
-      <w:bookmarkStart w:id="64" w:name="_Toc468050673"/>
+      <w:bookmarkStart w:id="61" w:name="_theme_tab_background_v"/>
+      <w:bookmarkStart w:id="62" w:name="_Toc467962570"/>
+      <w:bookmarkStart w:id="63" w:name="_Toc468050673"/>
+      <w:bookmarkEnd w:id="61"/>
+      <w:r>
+        <w:t>theme_tab_background_v</w:t>
+      </w:r>
       <w:bookmarkEnd w:id="62"/>
-      <w:r>
-        <w:t>theme_tab_background_v</w:t>
-      </w:r>
       <w:bookmarkEnd w:id="63"/>
+    </w:p>
+    <w:p>
+      <w:pPr>
+        <w:pStyle w:val="MDBody1"/>
+      </w:pPr>
+      <w:r>
+        <w:t xml:space="preserve">This is an image that serves to function as an alternative tab background </w:t>
+      </w:r>
+    </w:p>
+    <w:p>
+      <w:pPr>
+        <w:pStyle w:val="MDBody1"/>
+      </w:pPr>
+      <w:r>
+        <w:t xml:space="preserve">when </w:t>
+      </w:r>
+      <w:r>
+        <w:t xml:space="preserve">Google </w:t>
+      </w:r>
+      <w:r>
+        <w:t>Chrome is used in Aero mode. v may stand for 'vista', etc.</w:t>
+      </w:r>
+    </w:p>
+    <w:p>
+      <w:pPr>
+        <w:pStyle w:val="MDBody1"/>
+      </w:pPr>
+    </w:p>
+    <w:p>
+      <w:pPr>
+        <w:pStyle w:val="Heading4"/>
+      </w:pPr>
+      <w:bookmarkStart w:id="64" w:name="_theme_window_control_background"/>
+      <w:bookmarkStart w:id="65" w:name="_Toc467962571"/>
+      <w:bookmarkStart w:id="66" w:name="_Toc468050674"/>
       <w:bookmarkEnd w:id="64"/>
-    </w:p>
-    <w:p>
-      <w:pPr>
-        <w:pStyle w:val="MDBody1"/>
-      </w:pPr>
-      <w:r>
-        <w:t xml:space="preserve">This is an image that serves to function as an alternative tab background </w:t>
-      </w:r>
-    </w:p>
-    <w:p>
-      <w:pPr>
-        <w:pStyle w:val="MDBody1"/>
-      </w:pPr>
-      <w:r>
-        <w:t xml:space="preserve">when </w:t>
-      </w:r>
-      <w:r>
-        <w:t xml:space="preserve">Google </w:t>
-      </w:r>
-      <w:r>
-        <w:t>Chrome is used in Aero mode. v may stand for 'vista', etc.</w:t>
-      </w:r>
-    </w:p>
-    <w:p>
-      <w:pPr>
-        <w:pStyle w:val="MDBody1"/>
-      </w:pPr>
-    </w:p>
-    <w:p>
-      <w:pPr>
-        <w:pStyle w:val="Heading4"/>
-      </w:pPr>
-      <w:bookmarkStart w:id="65" w:name="_theme_window_control_background"/>
-      <w:bookmarkStart w:id="66" w:name="_Toc467962571"/>
-      <w:bookmarkStart w:id="67" w:name="_Toc468050674"/>
+      <w:r>
+        <w:t>theme_window_control_background</w:t>
+      </w:r>
       <w:bookmarkEnd w:id="65"/>
-      <w:r>
-        <w:t>theme_window_control_background</w:t>
-      </w:r>
       <w:bookmarkEnd w:id="66"/>
-      <w:bookmarkEnd w:id="67"/>
     </w:p>
     <w:p>
       <w:pPr>
@@ -18000,58 +18017,105 @@
       <w:pPr>
         <w:pStyle w:val="Heading3"/>
       </w:pPr>
-      <w:bookmarkStart w:id="68" w:name="_Toc467962572"/>
-      <w:bookmarkStart w:id="69" w:name="_Toc468050675"/>
+      <w:bookmarkStart w:id="67" w:name="_Toc467962572"/>
+      <w:bookmarkStart w:id="68" w:name="_Toc468050675"/>
       <w:r>
         <w:t>Color Elements</w:t>
       </w:r>
+      <w:bookmarkEnd w:id="67"/>
       <w:bookmarkEnd w:id="68"/>
+    </w:p>
+    <w:p>
+      <w:pPr>
+        <w:pStyle w:val="Heading4"/>
+      </w:pPr>
+      <w:bookmarkStart w:id="69" w:name="_button_background"/>
+      <w:bookmarkStart w:id="70" w:name="_Toc467962573"/>
+      <w:bookmarkStart w:id="71" w:name="_Toc468050676"/>
       <w:bookmarkEnd w:id="69"/>
+      <w:r>
+        <w:t>bookmark_text</w:t>
+      </w:r>
+      <w:bookmarkEnd w:id="70"/>
+      <w:bookmarkEnd w:id="71"/>
+    </w:p>
+    <w:p>
+      <w:pPr>
+        <w:pStyle w:val="MDBody1"/>
+      </w:pPr>
+      <w:r>
+        <w:t>This is a color element that specifies the color of the text of bookmarks in the toolbar and the text for the download bar that app</w:t>
+      </w:r>
+      <w:r>
+        <w:t xml:space="preserve">ears at the bottom. </w:t>
+      </w:r>
+    </w:p>
+    <w:p>
+      <w:pPr>
+        <w:pStyle w:val="MDBody1"/>
+      </w:pPr>
+      <w:r>
+        <w:rPr>
+          <w:b/>
+        </w:rPr>
+        <w:t>Note</w:t>
+      </w:r>
+      <w:r>
+        <w:rPr>
+          <w:b/>
+        </w:rPr>
+        <w:t>:</w:t>
+      </w:r>
+      <w:r>
+        <w:t xml:space="preserve"> During a download, the text color indicating the number of MB downloaded is not configurable.</w:t>
+      </w:r>
+    </w:p>
+    <w:p>
+      <w:pPr>
+        <w:pStyle w:val="MDBody1"/>
+      </w:pPr>
     </w:p>
     <w:p>
       <w:pPr>
         <w:pStyle w:val="Heading4"/>
       </w:pPr>
-      <w:bookmarkStart w:id="70" w:name="_button_background"/>
-      <w:bookmarkStart w:id="71" w:name="_Toc467962573"/>
-      <w:bookmarkStart w:id="72" w:name="_Toc468050676"/>
-      <w:bookmarkEnd w:id="70"/>
-      <w:r>
-        <w:t>bookmark_text</w:t>
-      </w:r>
-      <w:bookmarkEnd w:id="71"/>
+      <w:bookmarkStart w:id="72" w:name="_button_background_1"/>
+      <w:bookmarkStart w:id="73" w:name="_Toc467962574"/>
+      <w:bookmarkStart w:id="74" w:name="_Toc468050677"/>
       <w:bookmarkEnd w:id="72"/>
-    </w:p>
-    <w:p>
-      <w:pPr>
-        <w:pStyle w:val="MDBody1"/>
-      </w:pPr>
-      <w:r>
-        <w:t>This is a color element that specifies the color of the text of bookmarks in the toolbar and the text for the download bar that app</w:t>
-      </w:r>
-      <w:r>
-        <w:t xml:space="preserve">ears at the bottom. </w:t>
-      </w:r>
-    </w:p>
-    <w:p>
-      <w:pPr>
-        <w:pStyle w:val="MDBody1"/>
-      </w:pPr>
-      <w:r>
-        <w:rPr>
-          <w:b/>
-        </w:rPr>
-        <w:t>Note</w:t>
-      </w:r>
-      <w:r>
-        <w:rPr>
-          <w:b/>
-        </w:rPr>
-        <w:t>:</w:t>
-      </w:r>
-      <w:r>
-        <w:t xml:space="preserve"> During a download, the text color indicating the number of MB downloaded is not configurable.</w:t>
-      </w:r>
+      <w:r>
+        <w:t>button_background</w:t>
+      </w:r>
+      <w:bookmarkEnd w:id="73"/>
+      <w:bookmarkEnd w:id="74"/>
+    </w:p>
+    <w:p>
+      <w:pPr>
+        <w:pStyle w:val="MDBody1"/>
+      </w:pPr>
+      <w:r>
+        <w:t>This is a color element that specifies the color for the background of all the buttons in the toolbar area</w:t>
+      </w:r>
+      <w:r>
+        <w:t xml:space="preserve"> </w:t>
+      </w:r>
+      <w:r>
+        <w:t>(back, forward, bookmark, etc..). This element too can contain opacity values like the toolbar, which will affect the opacity</w:t>
+      </w:r>
+      <w:r>
+        <w:t xml:space="preserve"> of the window control buttons</w:t>
+      </w:r>
+      <w:r>
+        <w:t xml:space="preserve"> </w:t>
+      </w:r>
+      <w:r>
+        <w:t>(</w:t>
+      </w:r>
+      <w:r>
+        <w:t>minimize, maximize, close).</w:t>
+      </w:r>
+      <w:bookmarkStart w:id="75" w:name="_bookmark_text"/>
+      <w:bookmarkEnd w:id="75"/>
     </w:p>
     <w:p>
       <w:pPr>
@@ -18062,62 +18126,15 @@
       <w:pPr>
         <w:pStyle w:val="Heading4"/>
       </w:pPr>
-      <w:bookmarkStart w:id="73" w:name="_button_background_1"/>
-      <w:bookmarkStart w:id="74" w:name="_Toc467962574"/>
-      <w:bookmarkStart w:id="75" w:name="_Toc468050677"/>
-      <w:bookmarkEnd w:id="73"/>
-      <w:r>
-        <w:t>button_background</w:t>
-      </w:r>
-      <w:bookmarkEnd w:id="74"/>
-      <w:bookmarkEnd w:id="75"/>
-    </w:p>
-    <w:p>
-      <w:pPr>
-        <w:pStyle w:val="MDBody1"/>
-      </w:pPr>
-      <w:r>
-        <w:t>This is a color element that specifies the color for the background of all the buttons in the toolbar area</w:t>
-      </w:r>
-      <w:r>
-        <w:t xml:space="preserve"> </w:t>
-      </w:r>
-      <w:r>
-        <w:t>(back, forward, bookmark, etc..). This element too can contain opacity values like the toolbar, which will affect the opacity</w:t>
-      </w:r>
-      <w:r>
-        <w:t xml:space="preserve"> of the window control buttons</w:t>
-      </w:r>
-      <w:r>
-        <w:t xml:space="preserve"> </w:t>
-      </w:r>
-      <w:r>
-        <w:t>(</w:t>
-      </w:r>
-      <w:r>
-        <w:t>minimize, maximize, close).</w:t>
-      </w:r>
-      <w:bookmarkStart w:id="76" w:name="_bookmark_text"/>
+      <w:bookmarkStart w:id="76" w:name="_control_background"/>
+      <w:bookmarkStart w:id="77" w:name="_Toc467962575"/>
+      <w:bookmarkStart w:id="78" w:name="_Toc468050678"/>
       <w:bookmarkEnd w:id="76"/>
-    </w:p>
-    <w:p>
-      <w:pPr>
-        <w:pStyle w:val="MDBody1"/>
-      </w:pPr>
-    </w:p>
-    <w:p>
-      <w:pPr>
-        <w:pStyle w:val="Heading4"/>
-      </w:pPr>
-      <w:bookmarkStart w:id="77" w:name="_control_background"/>
-      <w:bookmarkStart w:id="78" w:name="_Toc467962575"/>
-      <w:bookmarkStart w:id="79" w:name="_Toc468050678"/>
+      <w:r>
+        <w:t>control_background</w:t>
+      </w:r>
       <w:bookmarkEnd w:id="77"/>
-      <w:r>
-        <w:t>control_background</w:t>
-      </w:r>
       <w:bookmarkEnd w:id="78"/>
-      <w:bookmarkEnd w:id="79"/>
     </w:p>
     <w:p>
       <w:pPr>
@@ -18162,16 +18179,16 @@
       <w:pPr>
         <w:pStyle w:val="Heading4"/>
       </w:pPr>
-      <w:bookmarkStart w:id="80" w:name="_frame"/>
-      <w:bookmarkStart w:id="81" w:name="_Toc467962576"/>
-      <w:bookmarkStart w:id="82" w:name="_Toc468050679"/>
-      <w:bookmarkEnd w:id="80"/>
+      <w:bookmarkStart w:id="79" w:name="_frame"/>
+      <w:bookmarkStart w:id="80" w:name="_Toc467962576"/>
+      <w:bookmarkStart w:id="81" w:name="_Toc468050679"/>
+      <w:bookmarkEnd w:id="79"/>
       <w:r>
         <w:lastRenderedPageBreak/>
         <w:t>frame</w:t>
       </w:r>
+      <w:bookmarkEnd w:id="80"/>
       <w:bookmarkEnd w:id="81"/>
-      <w:bookmarkEnd w:id="82"/>
     </w:p>
     <w:p>
       <w:pPr>
@@ -18257,15 +18274,15 @@
       <w:pPr>
         <w:pStyle w:val="Heading4"/>
       </w:pPr>
-      <w:bookmarkStart w:id="83" w:name="_frame_inactive_1"/>
-      <w:bookmarkStart w:id="84" w:name="_Toc467962577"/>
-      <w:bookmarkStart w:id="85" w:name="_Toc468050680"/>
+      <w:bookmarkStart w:id="82" w:name="_frame_inactive_1"/>
+      <w:bookmarkStart w:id="83" w:name="_Toc467962577"/>
+      <w:bookmarkStart w:id="84" w:name="_Toc468050680"/>
+      <w:bookmarkEnd w:id="82"/>
+      <w:r>
+        <w:t>frame_inactive</w:t>
+      </w:r>
       <w:bookmarkEnd w:id="83"/>
-      <w:r>
-        <w:t>frame_inactive</w:t>
-      </w:r>
       <w:bookmarkEnd w:id="84"/>
-      <w:bookmarkEnd w:id="85"/>
     </w:p>
     <w:p>
       <w:pPr>
@@ -18330,15 +18347,15 @@
       <w:pPr>
         <w:pStyle w:val="Heading4"/>
       </w:pPr>
-      <w:bookmarkStart w:id="86" w:name="_frame_incognito_1"/>
-      <w:bookmarkStart w:id="87" w:name="_Toc467962578"/>
-      <w:bookmarkStart w:id="88" w:name="_Toc468050681"/>
+      <w:bookmarkStart w:id="85" w:name="_frame_incognito_1"/>
+      <w:bookmarkStart w:id="86" w:name="_Toc467962578"/>
+      <w:bookmarkStart w:id="87" w:name="_Toc468050681"/>
+      <w:bookmarkEnd w:id="85"/>
+      <w:r>
+        <w:t>frame_incognito</w:t>
+      </w:r>
       <w:bookmarkEnd w:id="86"/>
-      <w:r>
-        <w:t>frame_incognito</w:t>
-      </w:r>
       <w:bookmarkEnd w:id="87"/>
-      <w:bookmarkEnd w:id="88"/>
     </w:p>
     <w:p>
       <w:pPr>
@@ -18369,15 +18386,15 @@
       <w:pPr>
         <w:pStyle w:val="Heading4"/>
       </w:pPr>
-      <w:bookmarkStart w:id="89" w:name="_frame_incognito_inactive_1"/>
-      <w:bookmarkStart w:id="90" w:name="_Toc467962579"/>
-      <w:bookmarkStart w:id="91" w:name="_Toc468050682"/>
+      <w:bookmarkStart w:id="88" w:name="_frame_incognito_inactive_1"/>
+      <w:bookmarkStart w:id="89" w:name="_Toc467962579"/>
+      <w:bookmarkStart w:id="90" w:name="_Toc468050682"/>
+      <w:bookmarkEnd w:id="88"/>
+      <w:r>
+        <w:t>frame_incognito_inactive</w:t>
+      </w:r>
       <w:bookmarkEnd w:id="89"/>
-      <w:r>
-        <w:t>frame_incognito_inactive</w:t>
-      </w:r>
       <w:bookmarkEnd w:id="90"/>
-      <w:bookmarkEnd w:id="91"/>
     </w:p>
     <w:p>
       <w:pPr>
@@ -18408,15 +18425,15 @@
       <w:pPr>
         <w:pStyle w:val="Heading4"/>
       </w:pPr>
-      <w:bookmarkStart w:id="92" w:name="_ntp_background"/>
-      <w:bookmarkStart w:id="93" w:name="_Toc467962580"/>
-      <w:bookmarkStart w:id="94" w:name="_Toc468050683"/>
+      <w:bookmarkStart w:id="91" w:name="_ntp_background"/>
+      <w:bookmarkStart w:id="92" w:name="_Toc467962580"/>
+      <w:bookmarkStart w:id="93" w:name="_Toc468050683"/>
+      <w:bookmarkEnd w:id="91"/>
+      <w:r>
+        <w:t>ntp_background</w:t>
+      </w:r>
       <w:bookmarkEnd w:id="92"/>
-      <w:r>
-        <w:t>ntp_background</w:t>
-      </w:r>
       <w:bookmarkEnd w:id="93"/>
-      <w:bookmarkEnd w:id="94"/>
     </w:p>
     <w:p>
       <w:pPr>
@@ -18499,15 +18516,15 @@
       <w:pPr>
         <w:pStyle w:val="Heading4"/>
       </w:pPr>
-      <w:bookmarkStart w:id="95" w:name="_ntp_header"/>
-      <w:bookmarkStart w:id="96" w:name="_Toc467962581"/>
-      <w:bookmarkStart w:id="97" w:name="_Toc468050684"/>
+      <w:bookmarkStart w:id="94" w:name="_ntp_header"/>
+      <w:bookmarkStart w:id="95" w:name="_Toc467962581"/>
+      <w:bookmarkStart w:id="96" w:name="_Toc468050684"/>
+      <w:bookmarkEnd w:id="94"/>
+      <w:r>
+        <w:t>ntp_header</w:t>
+      </w:r>
       <w:bookmarkEnd w:id="95"/>
-      <w:r>
-        <w:t>ntp_header</w:t>
-      </w:r>
       <w:bookmarkEnd w:id="96"/>
-      <w:bookmarkEnd w:id="97"/>
     </w:p>
     <w:p>
       <w:pPr>
@@ -18552,42 +18569,42 @@
       <w:pPr>
         <w:pStyle w:val="Heading4"/>
       </w:pPr>
-      <w:bookmarkStart w:id="98" w:name="_ntp_link"/>
-      <w:bookmarkStart w:id="99" w:name="_Toc467962582"/>
-      <w:bookmarkStart w:id="100" w:name="_Toc468050685"/>
+      <w:bookmarkStart w:id="97" w:name="_ntp_link"/>
+      <w:bookmarkStart w:id="98" w:name="_Toc467962582"/>
+      <w:bookmarkStart w:id="99" w:name="_Toc468050685"/>
+      <w:bookmarkEnd w:id="97"/>
+      <w:r>
+        <w:t>ntp_link</w:t>
+      </w:r>
       <w:bookmarkEnd w:id="98"/>
-      <w:r>
-        <w:t>ntp_link</w:t>
-      </w:r>
       <w:bookmarkEnd w:id="99"/>
+    </w:p>
+    <w:p>
+      <w:pPr>
+        <w:pStyle w:val="MDBody1"/>
+      </w:pPr>
+      <w:r>
+        <w:t>This is a color element that specifes the color of all the links that may appear in the new tab page. (currently the links under list view and links of tips that appear at the bottom of new tab page takes it's color from this).</w:t>
+      </w:r>
+    </w:p>
+    <w:p>
+      <w:pPr>
+        <w:pStyle w:val="MDBody1"/>
+      </w:pPr>
+    </w:p>
+    <w:p>
+      <w:pPr>
+        <w:pStyle w:val="Heading4"/>
+      </w:pPr>
+      <w:bookmarkStart w:id="100" w:name="_ntp_link_underline"/>
+      <w:bookmarkStart w:id="101" w:name="_Toc467962583"/>
+      <w:bookmarkStart w:id="102" w:name="_Toc468050686"/>
       <w:bookmarkEnd w:id="100"/>
-    </w:p>
-    <w:p>
-      <w:pPr>
-        <w:pStyle w:val="MDBody1"/>
-      </w:pPr>
-      <w:r>
-        <w:t>This is a color element that specifes the color of all the links that may appear in the new tab page. (currently the links under list view and links of tips that appear at the bottom of new tab page takes it's color from this).</w:t>
-      </w:r>
-    </w:p>
-    <w:p>
-      <w:pPr>
-        <w:pStyle w:val="MDBody1"/>
-      </w:pPr>
-    </w:p>
-    <w:p>
-      <w:pPr>
-        <w:pStyle w:val="Heading4"/>
-      </w:pPr>
-      <w:bookmarkStart w:id="101" w:name="_ntp_link_underline"/>
-      <w:bookmarkStart w:id="102" w:name="_Toc467962583"/>
-      <w:bookmarkStart w:id="103" w:name="_Toc468050686"/>
+      <w:r>
+        <w:t>ntp_link_underline</w:t>
+      </w:r>
       <w:bookmarkEnd w:id="101"/>
-      <w:r>
-        <w:t>ntp_link_underline</w:t>
-      </w:r>
       <w:bookmarkEnd w:id="102"/>
-      <w:bookmarkEnd w:id="103"/>
     </w:p>
     <w:p>
       <w:pPr>
@@ -18646,23 +18663,50 @@
       <w:pPr>
         <w:pStyle w:val="Heading4"/>
       </w:pPr>
-      <w:bookmarkStart w:id="104" w:name="_ntp_section"/>
-      <w:bookmarkStart w:id="105" w:name="_Toc467962584"/>
-      <w:bookmarkStart w:id="106" w:name="_Toc468050687"/>
-      <w:bookmarkEnd w:id="104"/>
+      <w:bookmarkStart w:id="103" w:name="_ntp_section"/>
+      <w:bookmarkStart w:id="104" w:name="_Toc467962584"/>
+      <w:bookmarkStart w:id="105" w:name="_Toc468050687"/>
+      <w:bookmarkEnd w:id="103"/>
       <w:r>
         <w:lastRenderedPageBreak/>
         <w:t>ntp_section</w:t>
       </w:r>
+      <w:bookmarkEnd w:id="104"/>
       <w:bookmarkEnd w:id="105"/>
+    </w:p>
+    <w:p>
+      <w:pPr>
+        <w:pStyle w:val="MDBody1"/>
+      </w:pPr>
+      <w:r>
+        <w:t>This is a color element that specifies the color for the border of the quick link buttons and also the background color for the recently closed bar that appears above the tips area. Similar to the toolbar element, this can als contain opacity value.</w:t>
+      </w:r>
+    </w:p>
+    <w:p>
+      <w:pPr>
+        <w:pStyle w:val="MDBody1"/>
+      </w:pPr>
+    </w:p>
+    <w:p>
+      <w:pPr>
+        <w:pStyle w:val="Heading4"/>
+      </w:pPr>
+      <w:bookmarkStart w:id="106" w:name="_ntp_section_link"/>
+      <w:bookmarkStart w:id="107" w:name="_Toc467962585"/>
+      <w:bookmarkStart w:id="108" w:name="_Toc468050688"/>
       <w:bookmarkEnd w:id="106"/>
-    </w:p>
-    <w:p>
-      <w:pPr>
-        <w:pStyle w:val="MDBody1"/>
-      </w:pPr>
-      <w:r>
-        <w:t>This is a color element that specifies the color for the border of the quick link buttons and also the background color for the recently closed bar that appears above the tips area. Similar to the toolbar element, this can als contain opacity value.</w:t>
+      <w:r>
+        <w:t>ntp_section_link</w:t>
+      </w:r>
+      <w:bookmarkEnd w:id="107"/>
+      <w:bookmarkEnd w:id="108"/>
+    </w:p>
+    <w:p>
+      <w:pPr>
+        <w:pStyle w:val="MDBody1"/>
+      </w:pPr>
+      <w:r>
+        <w:t>This is a color element that specifies the color of all the links that appear in the section area. Currently all the links in the "Recently closed" bar take their color from this.</w:t>
       </w:r>
     </w:p>
     <w:p>
@@ -18674,42 +18718,15 @@
       <w:pPr>
         <w:pStyle w:val="Heading4"/>
       </w:pPr>
-      <w:bookmarkStart w:id="107" w:name="_ntp_section_link"/>
-      <w:bookmarkStart w:id="108" w:name="_Toc467962585"/>
-      <w:bookmarkStart w:id="109" w:name="_Toc468050688"/>
-      <w:bookmarkEnd w:id="107"/>
-      <w:r>
-        <w:t>ntp_section_link</w:t>
-      </w:r>
-      <w:bookmarkEnd w:id="108"/>
+      <w:bookmarkStart w:id="109" w:name="_ntp_section_link_underline"/>
+      <w:bookmarkStart w:id="110" w:name="_Toc467962586"/>
+      <w:bookmarkStart w:id="111" w:name="_Toc468050689"/>
       <w:bookmarkEnd w:id="109"/>
-    </w:p>
-    <w:p>
-      <w:pPr>
-        <w:pStyle w:val="MDBody1"/>
-      </w:pPr>
-      <w:r>
-        <w:t>This is a color element that specifies the color of all the links that appear in the section area. Currently all the links in the "Recently closed" bar take their color from this.</w:t>
-      </w:r>
-    </w:p>
-    <w:p>
-      <w:pPr>
-        <w:pStyle w:val="MDBody1"/>
-      </w:pPr>
-    </w:p>
-    <w:p>
-      <w:pPr>
-        <w:pStyle w:val="Heading4"/>
-      </w:pPr>
-      <w:bookmarkStart w:id="110" w:name="_ntp_section_link_underline"/>
-      <w:bookmarkStart w:id="111" w:name="_Toc467962586"/>
-      <w:bookmarkStart w:id="112" w:name="_Toc468050689"/>
+      <w:r>
+        <w:t>ntp_section_link_underline</w:t>
+      </w:r>
       <w:bookmarkEnd w:id="110"/>
-      <w:r>
-        <w:t>ntp_section_link_underline</w:t>
-      </w:r>
       <w:bookmarkEnd w:id="111"/>
-      <w:bookmarkEnd w:id="112"/>
     </w:p>
     <w:p>
       <w:pPr>
@@ -18754,22 +18771,55 @@
       <w:pPr>
         <w:pStyle w:val="Heading4"/>
       </w:pPr>
-      <w:bookmarkStart w:id="113" w:name="_ntp_section_text"/>
-      <w:bookmarkStart w:id="114" w:name="_Toc467962587"/>
-      <w:bookmarkStart w:id="115" w:name="_Toc468050690"/>
+      <w:bookmarkStart w:id="112" w:name="_ntp_section_text"/>
+      <w:bookmarkStart w:id="113" w:name="_Toc467962587"/>
+      <w:bookmarkStart w:id="114" w:name="_Toc468050690"/>
+      <w:bookmarkEnd w:id="112"/>
+      <w:r>
+        <w:t>ntp_section_text</w:t>
+      </w:r>
       <w:bookmarkEnd w:id="113"/>
-      <w:r>
-        <w:t>ntp_section_text</w:t>
-      </w:r>
       <w:bookmarkEnd w:id="114"/>
+    </w:p>
+    <w:p>
+      <w:pPr>
+        <w:pStyle w:val="MDBody1"/>
+      </w:pPr>
+      <w:r>
+        <w:t>This is a clolor element that specifies the color of all the text that appears in the section area.</w:t>
+      </w:r>
+    </w:p>
+    <w:p>
+      <w:pPr>
+        <w:pStyle w:val="MDBody1"/>
+      </w:pPr>
+    </w:p>
+    <w:p>
+      <w:pPr>
+        <w:pStyle w:val="Heading4"/>
+      </w:pPr>
+      <w:bookmarkStart w:id="115" w:name="_ntp_text"/>
+      <w:bookmarkStart w:id="116" w:name="_Toc467962588"/>
+      <w:bookmarkStart w:id="117" w:name="_Toc468050691"/>
       <w:bookmarkEnd w:id="115"/>
-    </w:p>
-    <w:p>
-      <w:pPr>
-        <w:pStyle w:val="MDBody1"/>
-      </w:pPr>
-      <w:r>
-        <w:t>This is a clolor element that specifies the color of all the text that appears in the section area.</w:t>
+      <w:r>
+        <w:t>ntp_text</w:t>
+      </w:r>
+      <w:bookmarkEnd w:id="116"/>
+      <w:bookmarkEnd w:id="117"/>
+    </w:p>
+    <w:p>
+      <w:pPr>
+        <w:pStyle w:val="MDBody1"/>
+      </w:pPr>
+      <w:r>
+        <w:t>This is a color element that specifies the color of all the text that appears in the new tab page. (tips, quick access lables, etc.</w:t>
+      </w:r>
+      <w:r>
+        <w:t>.</w:t>
+      </w:r>
+      <w:r>
+        <w:t>).</w:t>
       </w:r>
     </w:p>
     <w:p>
@@ -18781,28 +18831,22 @@
       <w:pPr>
         <w:pStyle w:val="Heading4"/>
       </w:pPr>
-      <w:bookmarkStart w:id="116" w:name="_ntp_text"/>
-      <w:bookmarkStart w:id="117" w:name="_Toc467962588"/>
-      <w:bookmarkStart w:id="118" w:name="_Toc468050691"/>
-      <w:bookmarkEnd w:id="116"/>
-      <w:r>
-        <w:t>ntp_text</w:t>
-      </w:r>
-      <w:bookmarkEnd w:id="117"/>
+      <w:bookmarkStart w:id="118" w:name="_tab_background_text"/>
+      <w:bookmarkStart w:id="119" w:name="_Toc467962589"/>
+      <w:bookmarkStart w:id="120" w:name="_Toc468050692"/>
       <w:bookmarkEnd w:id="118"/>
-    </w:p>
-    <w:p>
-      <w:pPr>
-        <w:pStyle w:val="MDBody1"/>
-      </w:pPr>
-      <w:r>
-        <w:t>This is a color element that specifies the color of all the text that appears in the new tab page. (tips, quick access lables, etc.</w:t>
-      </w:r>
-      <w:r>
-        <w:t>.</w:t>
-      </w:r>
-      <w:r>
-        <w:t>).</w:t>
+      <w:r>
+        <w:t>tab_background_text</w:t>
+      </w:r>
+      <w:bookmarkEnd w:id="119"/>
+      <w:bookmarkEnd w:id="120"/>
+    </w:p>
+    <w:p>
+      <w:pPr>
+        <w:pStyle w:val="MDBody1"/>
+      </w:pPr>
+      <w:r>
+        <w:t>This is a color element that specifies the color of the title text of all the inactive tabs/out of focus tabs.</w:t>
       </w:r>
     </w:p>
     <w:p>
@@ -18814,22 +18858,22 @@
       <w:pPr>
         <w:pStyle w:val="Heading4"/>
       </w:pPr>
-      <w:bookmarkStart w:id="119" w:name="_tab_background_text"/>
-      <w:bookmarkStart w:id="120" w:name="_Toc467962589"/>
-      <w:bookmarkStart w:id="121" w:name="_Toc468050692"/>
-      <w:bookmarkEnd w:id="119"/>
-      <w:r>
-        <w:t>tab_background_text</w:t>
-      </w:r>
-      <w:bookmarkEnd w:id="120"/>
+      <w:bookmarkStart w:id="121" w:name="_tab_text"/>
+      <w:bookmarkStart w:id="122" w:name="_Toc467962590"/>
+      <w:bookmarkStart w:id="123" w:name="_Toc468050693"/>
       <w:bookmarkEnd w:id="121"/>
-    </w:p>
-    <w:p>
-      <w:pPr>
-        <w:pStyle w:val="MDBody1"/>
-      </w:pPr>
-      <w:r>
-        <w:t>This is a color element that specifies the color of the title text of all the inactive tabs/out of focus tabs.</w:t>
+      <w:r>
+        <w:t>tab_text</w:t>
+      </w:r>
+      <w:bookmarkEnd w:id="122"/>
+      <w:bookmarkEnd w:id="123"/>
+    </w:p>
+    <w:p>
+      <w:pPr>
+        <w:pStyle w:val="MDBody1"/>
+      </w:pPr>
+      <w:r>
+        <w:t>This is a color element that specifies the color of the title text of the current tab (tab title name of current tab).</w:t>
       </w:r>
     </w:p>
     <w:p>
@@ -18841,42 +18885,15 @@
       <w:pPr>
         <w:pStyle w:val="Heading4"/>
       </w:pPr>
-      <w:bookmarkStart w:id="122" w:name="_tab_text"/>
-      <w:bookmarkStart w:id="123" w:name="_Toc467962590"/>
-      <w:bookmarkStart w:id="124" w:name="_Toc468050693"/>
-      <w:bookmarkEnd w:id="122"/>
-      <w:r>
-        <w:t>tab_text</w:t>
-      </w:r>
-      <w:bookmarkEnd w:id="123"/>
+      <w:bookmarkStart w:id="124" w:name="_toolbar"/>
+      <w:bookmarkStart w:id="125" w:name="_Toc467962591"/>
+      <w:bookmarkStart w:id="126" w:name="_Toc468050694"/>
       <w:bookmarkEnd w:id="124"/>
-    </w:p>
-    <w:p>
-      <w:pPr>
-        <w:pStyle w:val="MDBody1"/>
-      </w:pPr>
-      <w:r>
-        <w:t>This is a color element that specifies the color of the title text of the current tab (tab title name of current tab).</w:t>
-      </w:r>
-    </w:p>
-    <w:p>
-      <w:pPr>
-        <w:pStyle w:val="MDBody1"/>
-      </w:pPr>
-    </w:p>
-    <w:p>
-      <w:pPr>
-        <w:pStyle w:val="Heading4"/>
-      </w:pPr>
-      <w:bookmarkStart w:id="125" w:name="_toolbar"/>
-      <w:bookmarkStart w:id="126" w:name="_Toc467962591"/>
-      <w:bookmarkStart w:id="127" w:name="_Toc468050694"/>
+      <w:r>
+        <w:t>toolbar</w:t>
+      </w:r>
       <w:bookmarkEnd w:id="125"/>
-      <w:r>
-        <w:t>toolbar</w:t>
-      </w:r>
       <w:bookmarkEnd w:id="126"/>
-      <w:bookmarkEnd w:id="127"/>
     </w:p>
     <w:p>
       <w:pPr>
@@ -19056,13 +19073,13 @@
       <w:pPr>
         <w:pStyle w:val="Heading3"/>
       </w:pPr>
-      <w:bookmarkStart w:id="128" w:name="_Toc467962592"/>
-      <w:bookmarkStart w:id="129" w:name="_Toc468050695"/>
+      <w:bookmarkStart w:id="127" w:name="_Toc467962592"/>
+      <w:bookmarkStart w:id="128" w:name="_Toc468050695"/>
       <w:r>
         <w:t>Tint Elements</w:t>
       </w:r>
+      <w:bookmarkEnd w:id="127"/>
       <w:bookmarkEnd w:id="128"/>
-      <w:bookmarkEnd w:id="129"/>
     </w:p>
     <w:p>
       <w:pPr>
@@ -19072,10 +19089,7 @@
         <w:t>The tint elements are used to assign color tints to certain elements of the browser area. The value of the tint is in floating values ranging from 0 to 1</w:t>
       </w:r>
       <w:r>
-        <w:t xml:space="preserve"> </w:t>
-      </w:r>
-      <w:r>
-        <w:t>and -1.0 means no change</w:t>
+        <w:t xml:space="preserve"> and -1.0 means no change</w:t>
       </w:r>
       <w:r>
         <w:t xml:space="preserve">. </w:t>
@@ -19172,28 +19186,61 @@
       <w:pPr>
         <w:pStyle w:val="Heading4"/>
       </w:pPr>
-      <w:bookmarkStart w:id="130" w:name="_buttons"/>
-      <w:bookmarkStart w:id="131" w:name="_Toc467962593"/>
-      <w:bookmarkStart w:id="132" w:name="_Toc468050696"/>
+      <w:bookmarkStart w:id="129" w:name="_buttons"/>
+      <w:bookmarkStart w:id="130" w:name="_Toc467962593"/>
+      <w:bookmarkStart w:id="131" w:name="_Toc468050696"/>
+      <w:bookmarkEnd w:id="129"/>
+      <w:r>
+        <w:t>buttons</w:t>
+      </w:r>
       <w:bookmarkEnd w:id="130"/>
-      <w:r>
-        <w:t>buttons</w:t>
-      </w:r>
       <w:bookmarkEnd w:id="131"/>
+    </w:p>
+    <w:p>
+      <w:pPr>
+        <w:pStyle w:val="MDBody1"/>
+      </w:pPr>
+      <w:r>
+        <w:t>This is a tint element, that is used to specify a color tint for icons inside all the buttons in the toolbar (back, forward, refresh, etc.</w:t>
+      </w:r>
+      <w:r>
+        <w:t>.</w:t>
+      </w:r>
+      <w:r>
+        <w:t>).</w:t>
+      </w:r>
+    </w:p>
+    <w:p>
+      <w:pPr>
+        <w:pStyle w:val="MDBody1"/>
+      </w:pPr>
+    </w:p>
+    <w:p>
+      <w:pPr>
+        <w:pStyle w:val="Heading4"/>
+      </w:pPr>
+      <w:bookmarkStart w:id="132" w:name="_frame_1"/>
+      <w:bookmarkStart w:id="133" w:name="_Toc467962594"/>
+      <w:bookmarkStart w:id="134" w:name="_Toc468050697"/>
       <w:bookmarkEnd w:id="132"/>
-    </w:p>
-    <w:p>
-      <w:pPr>
-        <w:pStyle w:val="MDBody1"/>
-      </w:pPr>
-      <w:r>
-        <w:t>This is a tint element, that is used to specify a color tint for icons inside all the buttons in the toolbar (back, forward, refresh, etc.</w:t>
-      </w:r>
-      <w:r>
-        <w:t>.</w:t>
-      </w:r>
-      <w:r>
-        <w:t>).</w:t>
+      <w:r>
+        <w:t>frame</w:t>
+      </w:r>
+      <w:bookmarkEnd w:id="133"/>
+      <w:bookmarkEnd w:id="134"/>
+    </w:p>
+    <w:p>
+      <w:pPr>
+        <w:pStyle w:val="MDBody1"/>
+      </w:pPr>
+      <w:r>
+        <w:t>This is a tint element, that is used to specify a color tint for the frame area.</w:t>
+      </w:r>
+      <w:r>
+        <w:t xml:space="preserve"> </w:t>
+      </w:r>
+      <w:r>
+        <w:t>Whatever image you've created for the frame area will be tinted with a color that you specify here.</w:t>
       </w:r>
     </w:p>
     <w:p>
@@ -19205,22 +19252,49 @@
       <w:pPr>
         <w:pStyle w:val="Heading4"/>
       </w:pPr>
-      <w:bookmarkStart w:id="133" w:name="_frame_1"/>
-      <w:bookmarkStart w:id="134" w:name="_Toc467962594"/>
-      <w:bookmarkStart w:id="135" w:name="_Toc468050697"/>
-      <w:bookmarkEnd w:id="133"/>
-      <w:r>
-        <w:t>frame</w:t>
-      </w:r>
-      <w:bookmarkEnd w:id="134"/>
+      <w:bookmarkStart w:id="135" w:name="_frame_inactive"/>
+      <w:bookmarkStart w:id="136" w:name="_Toc467962595"/>
+      <w:bookmarkStart w:id="137" w:name="_Toc468050698"/>
       <w:bookmarkEnd w:id="135"/>
-    </w:p>
-    <w:p>
-      <w:pPr>
-        <w:pStyle w:val="MDBody1"/>
-      </w:pPr>
-      <w:r>
-        <w:t>This is a tint element, that is used to specify a color tint for the frame area.</w:t>
+      <w:r>
+        <w:t>frame_inactive</w:t>
+      </w:r>
+      <w:bookmarkEnd w:id="136"/>
+      <w:bookmarkEnd w:id="137"/>
+    </w:p>
+    <w:p>
+      <w:pPr>
+        <w:pStyle w:val="MDBody1"/>
+      </w:pPr>
+      <w:r>
+        <w:t>This is a tint element, similar to the tint element frame, but the tint is applied when the window is inactive/out of focus.</w:t>
+      </w:r>
+    </w:p>
+    <w:p>
+      <w:pPr>
+        <w:pStyle w:val="MDBody1"/>
+      </w:pPr>
+    </w:p>
+    <w:p>
+      <w:pPr>
+        <w:pStyle w:val="Heading4"/>
+      </w:pPr>
+      <w:bookmarkStart w:id="138" w:name="_frame_incognito"/>
+      <w:bookmarkStart w:id="139" w:name="_Toc467962596"/>
+      <w:bookmarkStart w:id="140" w:name="_Toc468050699"/>
+      <w:bookmarkEnd w:id="138"/>
+      <w:r>
+        <w:t>frame_incognito</w:t>
+      </w:r>
+      <w:bookmarkEnd w:id="139"/>
+      <w:bookmarkEnd w:id="140"/>
+    </w:p>
+    <w:p>
+      <w:pPr>
+        <w:pStyle w:val="MDBody1"/>
+      </w:pPr>
+      <w:r>
+        <w:t>This is a tint element, that is used to specify a color tint for the frame area in incognito mode.</w:t>
       </w:r>
       <w:r>
         <w:t xml:space="preserve"> </w:t>
@@ -19238,75 +19312,15 @@
       <w:pPr>
         <w:pStyle w:val="Heading4"/>
       </w:pPr>
-      <w:bookmarkStart w:id="136" w:name="_frame_inactive"/>
-      <w:bookmarkStart w:id="137" w:name="_Toc467962595"/>
-      <w:bookmarkStart w:id="138" w:name="_Toc468050698"/>
-      <w:bookmarkEnd w:id="136"/>
-      <w:r>
-        <w:t>frame_inactive</w:t>
-      </w:r>
-      <w:bookmarkEnd w:id="137"/>
-      <w:bookmarkEnd w:id="138"/>
-    </w:p>
-    <w:p>
-      <w:pPr>
-        <w:pStyle w:val="MDBody1"/>
-      </w:pPr>
-      <w:r>
-        <w:t>This is a tint element, similar to the tint element frame, but the tint is applied when the window is inactive/out of focus.</w:t>
-      </w:r>
-    </w:p>
-    <w:p>
-      <w:pPr>
-        <w:pStyle w:val="MDBody1"/>
-      </w:pPr>
-    </w:p>
-    <w:p>
-      <w:pPr>
-        <w:pStyle w:val="Heading4"/>
-      </w:pPr>
-      <w:bookmarkStart w:id="139" w:name="_frame_incognito"/>
-      <w:bookmarkStart w:id="140" w:name="_Toc467962596"/>
-      <w:bookmarkStart w:id="141" w:name="_Toc468050699"/>
-      <w:bookmarkEnd w:id="139"/>
-      <w:r>
-        <w:t>frame_incognito</w:t>
-      </w:r>
-      <w:bookmarkEnd w:id="140"/>
+      <w:bookmarkStart w:id="141" w:name="_frame_incognito_inactive"/>
+      <w:bookmarkStart w:id="142" w:name="_Toc467962597"/>
+      <w:bookmarkStart w:id="143" w:name="_Toc468050700"/>
       <w:bookmarkEnd w:id="141"/>
-    </w:p>
-    <w:p>
-      <w:pPr>
-        <w:pStyle w:val="MDBody1"/>
-      </w:pPr>
-      <w:r>
-        <w:t>This is a tint element, that is used to specify a color tint for the frame area in incognito mode.</w:t>
-      </w:r>
-      <w:r>
-        <w:t xml:space="preserve"> </w:t>
-      </w:r>
-      <w:r>
-        <w:t>Whatever image you've created for the frame area will be tinted with a color that you specify here.</w:t>
-      </w:r>
-    </w:p>
-    <w:p>
-      <w:pPr>
-        <w:pStyle w:val="MDBody1"/>
-      </w:pPr>
-    </w:p>
-    <w:p>
-      <w:pPr>
-        <w:pStyle w:val="Heading4"/>
-      </w:pPr>
-      <w:bookmarkStart w:id="142" w:name="_frame_incognito_inactive"/>
-      <w:bookmarkStart w:id="143" w:name="_Toc467962597"/>
-      <w:bookmarkStart w:id="144" w:name="_Toc468050700"/>
+      <w:r>
+        <w:t>frame_incognito_inactive</w:t>
+      </w:r>
       <w:bookmarkEnd w:id="142"/>
-      <w:r>
-        <w:t>frame_incognito_inactive</w:t>
-      </w:r>
       <w:bookmarkEnd w:id="143"/>
-      <w:bookmarkEnd w:id="144"/>
     </w:p>
     <w:p>
       <w:pPr>
@@ -19339,74 +19353,108 @@
       <w:pPr>
         <w:pStyle w:val="Heading4"/>
       </w:pPr>
-      <w:bookmarkStart w:id="145" w:name="_background_tab"/>
-      <w:bookmarkStart w:id="146" w:name="_Toc467962598"/>
-      <w:bookmarkStart w:id="147" w:name="_Toc468050701"/>
-      <w:bookmarkEnd w:id="145"/>
+      <w:bookmarkStart w:id="144" w:name="_background_tab"/>
+      <w:bookmarkStart w:id="145" w:name="_Toc467962598"/>
+      <w:bookmarkStart w:id="146" w:name="_Toc468050701"/>
+      <w:bookmarkEnd w:id="144"/>
       <w:r>
         <w:lastRenderedPageBreak/>
         <w:t>background_tab</w:t>
       </w:r>
+      <w:bookmarkEnd w:id="145"/>
       <w:bookmarkEnd w:id="146"/>
+    </w:p>
+    <w:p>
+      <w:pPr>
+        <w:pStyle w:val="MDBody1"/>
+      </w:pPr>
+      <w:r>
+        <w:t>This is a tint element,that specifies the color tint of the inactive tabs in incognito mode.</w:t>
+      </w:r>
+    </w:p>
+    <w:p>
+      <w:pPr>
+        <w:pStyle w:val="MDBody1"/>
+      </w:pPr>
+    </w:p>
+    <w:p>
+      <w:pPr>
+        <w:pStyle w:val="Heading3"/>
+      </w:pPr>
+      <w:bookmarkStart w:id="147" w:name="_Toc467962599"/>
+      <w:bookmarkStart w:id="148" w:name="_Toc468050702"/>
+      <w:r>
+        <w:t>Pr</w:t>
+      </w:r>
+      <w:r>
+        <w:t>o</w:t>
+      </w:r>
+      <w:r>
+        <w:t>perty Elements</w:t>
+      </w:r>
       <w:bookmarkEnd w:id="147"/>
-    </w:p>
-    <w:p>
-      <w:pPr>
-        <w:pStyle w:val="MDBody1"/>
-      </w:pPr>
-      <w:r>
-        <w:t>This is a tint element,that specifies the color tint of the inactive tabs in incognito mode.</w:t>
-      </w:r>
-    </w:p>
-    <w:p>
-      <w:pPr>
-        <w:pStyle w:val="MDBody1"/>
-      </w:pPr>
-    </w:p>
-    <w:p>
-      <w:pPr>
-        <w:pStyle w:val="Heading3"/>
-      </w:pPr>
-      <w:bookmarkStart w:id="148" w:name="_Toc467962599"/>
-      <w:bookmarkStart w:id="149" w:name="_Toc468050702"/>
-      <w:r>
-        <w:t>Pr</w:t>
-      </w:r>
-      <w:r>
-        <w:t>o</w:t>
-      </w:r>
-      <w:r>
-        <w:t>perty Elements</w:t>
-      </w:r>
       <w:bookmarkEnd w:id="148"/>
+    </w:p>
+    <w:p>
+      <w:pPr>
+        <w:pStyle w:val="Heading4"/>
+      </w:pPr>
+      <w:bookmarkStart w:id="149" w:name="_ntp_background_alignment"/>
+      <w:bookmarkStart w:id="150" w:name="_Toc467962600"/>
+      <w:bookmarkStart w:id="151" w:name="_Toc468050703"/>
       <w:bookmarkEnd w:id="149"/>
-    </w:p>
-    <w:p>
-      <w:pPr>
-        <w:pStyle w:val="Heading4"/>
-      </w:pPr>
-      <w:bookmarkStart w:id="150" w:name="_ntp_background_alignment"/>
-      <w:bookmarkStart w:id="151" w:name="_Toc467962600"/>
-      <w:bookmarkStart w:id="152" w:name="_Toc468050703"/>
+      <w:r>
+        <w:t>ntp_background_alignment</w:t>
+      </w:r>
       <w:bookmarkEnd w:id="150"/>
-      <w:r>
-        <w:t>ntp_background_alignment</w:t>
-      </w:r>
       <w:bookmarkEnd w:id="151"/>
-      <w:bookmarkEnd w:id="152"/>
-    </w:p>
-    <w:p>
-      <w:pPr>
-        <w:pStyle w:val="MDBody1"/>
-      </w:pPr>
-      <w:r>
-        <w:t xml:space="preserve">This is a property element, that is used to control the alignment property of the image element theme_ntp_background.The value for this element is entered as follows: </w:t>
+    </w:p>
+    <w:p>
+      <w:pPr>
+        <w:pStyle w:val="MDBody1"/>
+      </w:pPr>
+      <w:r>
+        <w:t xml:space="preserve">This is a property element, that is used to control the alignment property of the image element </w:t>
       </w:r>
       <w:r>
         <w:rPr>
           <w:rStyle w:val="ElementsObjectChar"/>
           <w:sz w:val="22"/>
         </w:rPr>
+        <w:t>"</w:t>
+      </w:r>
+      <w:r>
+        <w:rPr>
+          <w:rStyle w:val="ElementsObjectChar"/>
+          <w:sz w:val="22"/>
+        </w:rPr>
+        <w:t>theme_ntp_background</w:t>
+      </w:r>
+      <w:r>
+        <w:rPr>
+          <w:rStyle w:val="ElementsObjectChar"/>
+          <w:sz w:val="22"/>
+        </w:rPr>
+        <w:t>"</w:t>
+      </w:r>
+      <w:r>
+        <w:rPr>
+          <w:rFonts w:ascii="Consolas" w:hAnsi="Consolas" w:cs="Consolas"/>
+          <w:sz w:val="22"/>
+        </w:rPr>
+        <w:t>.</w:t>
+      </w:r>
+      <w:r>
+        <w:t xml:space="preserve"> </w:t>
+      </w:r>
+      <w:r>
+        <w:t xml:space="preserve">The value for this element is entered as follows: </w:t>
+      </w:r>
+      <w:r>
+        <w:rPr>
+          <w:rStyle w:val="ElementsObjectChar"/>
+          <w:sz w:val="22"/>
+        </w:rPr>
         <w:t>"ntp_background_alignment"</w:t>
       </w:r>
       <w:r>
@@ -19733,15 +19781,15 @@
       <w:pPr>
         <w:pStyle w:val="Heading4"/>
       </w:pPr>
-      <w:bookmarkStart w:id="153" w:name="_ntp_background_repeat"/>
-      <w:bookmarkStart w:id="154" w:name="_Toc467962601"/>
-      <w:bookmarkStart w:id="155" w:name="_Toc468050704"/>
+      <w:bookmarkStart w:id="152" w:name="_ntp_background_repeat"/>
+      <w:bookmarkStart w:id="153" w:name="_Toc467962601"/>
+      <w:bookmarkStart w:id="154" w:name="_Toc468050704"/>
+      <w:bookmarkEnd w:id="152"/>
+      <w:r>
+        <w:t>ntp_background_repeat</w:t>
+      </w:r>
       <w:bookmarkEnd w:id="153"/>
-      <w:r>
-        <w:t>ntp_background_repeat</w:t>
-      </w:r>
       <w:bookmarkEnd w:id="154"/>
-      <w:bookmarkEnd w:id="155"/>
     </w:p>
     <w:p>
       <w:pPr>
@@ -19841,7 +19889,67 @@
         <w:pStyle w:val="MDBody1"/>
       </w:pPr>
       <w:r>
-        <w:t>In the place of VALUE, you can enter either "repeat","no-repeat","repeat-x" or "repeat-y" .Depending upon the image you've created as the background you can choose to repeat the image along x-axis or y-axis or turn repeat off, since repeat is on by default!.</w:t>
+        <w:t>In the place of VALUE,</w:t>
+      </w:r>
+      <w:r>
+        <w:t xml:space="preserve"> </w:t>
+      </w:r>
+      <w:r>
+        <w:t xml:space="preserve">you can enter either </w:t>
+      </w:r>
+      <w:r>
+        <w:rPr>
+          <w:rStyle w:val="ElementsObjectValueChar"/>
+          <w:sz w:val="22"/>
+        </w:rPr>
+        <w:t>"repeat"</w:t>
+      </w:r>
+      <w:r>
+        <w:t>,</w:t>
+      </w:r>
+      <w:r>
+        <w:t xml:space="preserve"> </w:t>
+      </w:r>
+      <w:r>
+        <w:rPr>
+          <w:rStyle w:val="ElementsObjectValueChar"/>
+          <w:sz w:val="22"/>
+        </w:rPr>
+        <w:t>"no-repeat"</w:t>
+      </w:r>
+      <w:r>
+        <w:t>,</w:t>
+      </w:r>
+      <w:r>
+        <w:t xml:space="preserve"> </w:t>
+      </w:r>
+      <w:r>
+        <w:rPr>
+          <w:rStyle w:val="ElementsObjectValueChar"/>
+          <w:sz w:val="22"/>
+        </w:rPr>
+        <w:t>"repeat-x"</w:t>
+      </w:r>
+      <w:r>
+        <w:t xml:space="preserve"> or </w:t>
+      </w:r>
+      <w:r>
+        <w:rPr>
+          <w:rStyle w:val="ElementsObjectValueChar"/>
+        </w:rPr>
+        <w:t>"repeat-y"</w:t>
+      </w:r>
+      <w:r>
+        <w:t>.</w:t>
+      </w:r>
+      <w:r>
+        <w:t xml:space="preserve"> </w:t>
+      </w:r>
+      <w:r>
+        <w:t>Depending upon the image you've created as the background you can choose to repeat the image along x-axis or y-axis or turn repeat off,</w:t>
+      </w:r>
+      <w:r>
+        <w:t xml:space="preserve"> since repeat is on by default!</w:t>
       </w:r>
     </w:p>
     <w:p>
@@ -19853,22 +19961,34 @@
       <w:pPr>
         <w:pStyle w:val="Heading4"/>
       </w:pPr>
-      <w:bookmarkStart w:id="156" w:name="_ntp_logo_alternate"/>
-      <w:bookmarkStart w:id="157" w:name="_Toc467962602"/>
-      <w:bookmarkStart w:id="158" w:name="_Toc468050705"/>
+      <w:bookmarkStart w:id="155" w:name="_ntp_logo_alternate"/>
+      <w:bookmarkStart w:id="156" w:name="_Toc467962602"/>
+      <w:bookmarkStart w:id="157" w:name="_Toc468050705"/>
+      <w:bookmarkEnd w:id="155"/>
+      <w:r>
+        <w:t>ntp_logo_alternate</w:t>
+      </w:r>
       <w:bookmarkEnd w:id="156"/>
-      <w:r>
-        <w:t>ntp_logo_alternate</w:t>
-      </w:r>
       <w:bookmarkEnd w:id="157"/>
-      <w:bookmarkEnd w:id="158"/>
-    </w:p>
-    <w:p>
-      <w:pPr>
-        <w:pStyle w:val="MDBody1"/>
-      </w:pPr>
-      <w:r>
-        <w:t>This is a propety element that specifies what header of Google chrome you wnat for your theme.It is specified as follows:</w:t>
+    </w:p>
+    <w:p>
+      <w:pPr>
+        <w:pStyle w:val="MDBody1"/>
+      </w:pPr>
+      <w:r>
+        <w:t>This is a propety element that specifies what header of Google chrome you w</w:t>
+      </w:r>
+      <w:r>
+        <w:t>an</w:t>
+      </w:r>
+      <w:r>
+        <w:t>t for your theme.</w:t>
+      </w:r>
+      <w:r>
+        <w:t xml:space="preserve"> </w:t>
+      </w:r>
+      <w:r>
+        <w:t>It is specified as follows:</w:t>
       </w:r>
     </w:p>
     <w:p>
@@ -19956,14 +20076,14 @@
       <w:pPr>
         <w:pStyle w:val="Heading1"/>
       </w:pPr>
-      <w:bookmarkStart w:id="159" w:name="_Toc467962603"/>
-      <w:bookmarkStart w:id="160" w:name="_Toc468050706"/>
+      <w:bookmarkStart w:id="158" w:name="_Toc467962603"/>
+      <w:bookmarkStart w:id="159" w:name="_Toc468050706"/>
       <w:r>
         <w:lastRenderedPageBreak/>
         <w:t>Packaging</w:t>
       </w:r>
+      <w:bookmarkEnd w:id="158"/>
       <w:bookmarkEnd w:id="159"/>
-      <w:bookmarkEnd w:id="160"/>
     </w:p>
     <w:p>
       <w:pPr>
@@ -20049,13 +20169,13 @@
       <w:pPr>
         <w:pStyle w:val="Heading2"/>
       </w:pPr>
-      <w:bookmarkStart w:id="161" w:name="_Toc467962604"/>
-      <w:bookmarkStart w:id="162" w:name="_Toc468050707"/>
+      <w:bookmarkStart w:id="160" w:name="_Toc467962604"/>
+      <w:bookmarkStart w:id="161" w:name="_Toc468050707"/>
       <w:r>
         <w:t>Creating a package</w:t>
       </w:r>
+      <w:bookmarkEnd w:id="160"/>
       <w:bookmarkEnd w:id="161"/>
-      <w:bookmarkEnd w:id="162"/>
     </w:p>
     <w:p>
       <w:pPr>
@@ -20366,18 +20486,18 @@
       <w:pPr>
         <w:pStyle w:val="Heading2"/>
       </w:pPr>
-      <w:bookmarkStart w:id="163" w:name="_Updating_a_package"/>
-      <w:bookmarkStart w:id="164" w:name="_Ref467587687"/>
-      <w:bookmarkStart w:id="165" w:name="_Toc467962605"/>
-      <w:bookmarkStart w:id="166" w:name="_Toc468050708"/>
-      <w:bookmarkEnd w:id="163"/>
+      <w:bookmarkStart w:id="162" w:name="_Updating_a_package"/>
+      <w:bookmarkStart w:id="163" w:name="_Ref467587687"/>
+      <w:bookmarkStart w:id="164" w:name="_Toc467962605"/>
+      <w:bookmarkStart w:id="165" w:name="_Toc468050708"/>
+      <w:bookmarkEnd w:id="162"/>
       <w:r>
         <w:lastRenderedPageBreak/>
         <w:t>Updating a package</w:t>
       </w:r>
+      <w:bookmarkEnd w:id="163"/>
       <w:bookmarkEnd w:id="164"/>
       <w:bookmarkEnd w:id="165"/>
-      <w:bookmarkEnd w:id="166"/>
     </w:p>
     <w:p>
       <w:pPr>
@@ -20621,15 +20741,15 @@
       <w:pPr>
         <w:pStyle w:val="Heading2"/>
       </w:pPr>
-      <w:bookmarkStart w:id="167" w:name="_Uploading_a_previously"/>
-      <w:bookmarkStart w:id="168" w:name="_Toc467962606"/>
-      <w:bookmarkStart w:id="169" w:name="_Toc468050709"/>
+      <w:bookmarkStart w:id="166" w:name="_Uploading_a_previously"/>
+      <w:bookmarkStart w:id="167" w:name="_Toc467962606"/>
+      <w:bookmarkStart w:id="168" w:name="_Toc468050709"/>
+      <w:bookmarkEnd w:id="166"/>
+      <w:r>
+        <w:t>Uploading a previously packaged extension to the Chrome Web Store</w:t>
+      </w:r>
       <w:bookmarkEnd w:id="167"/>
-      <w:r>
-        <w:t>Uploading a previously packaged extension to the Chrome Web Store</w:t>
-      </w:r>
       <w:bookmarkEnd w:id="168"/>
-      <w:bookmarkEnd w:id="169"/>
     </w:p>
     <w:p>
       <w:pPr>
@@ -20775,14 +20895,14 @@
       <w:pPr>
         <w:pStyle w:val="Heading2"/>
       </w:pPr>
-      <w:bookmarkStart w:id="170" w:name="_Toc467962607"/>
-      <w:bookmarkStart w:id="171" w:name="_Toc468050710"/>
+      <w:bookmarkStart w:id="169" w:name="_Toc467962607"/>
+      <w:bookmarkStart w:id="170" w:name="_Toc468050710"/>
       <w:r>
         <w:lastRenderedPageBreak/>
         <w:t>Packaging at the command line</w:t>
       </w:r>
+      <w:bookmarkEnd w:id="169"/>
       <w:bookmarkEnd w:id="170"/>
-      <w:bookmarkEnd w:id="171"/>
     </w:p>
     <w:p>
       <w:pPr>
@@ -20849,13 +20969,13 @@
       <w:pPr>
         <w:pStyle w:val="Heading2"/>
       </w:pPr>
-      <w:bookmarkStart w:id="172" w:name="_Toc467962608"/>
-      <w:bookmarkStart w:id="173" w:name="_Toc468050711"/>
+      <w:bookmarkStart w:id="171" w:name="_Toc467962608"/>
+      <w:bookmarkStart w:id="172" w:name="_Toc468050711"/>
       <w:r>
         <w:t>Package format and scripts</w:t>
       </w:r>
+      <w:bookmarkEnd w:id="171"/>
       <w:bookmarkEnd w:id="172"/>
-      <w:bookmarkEnd w:id="173"/>
     </w:p>
     <w:p>
       <w:pPr>
@@ -20874,17 +20994,35 @@
       <w:r>
         <w:t> files, see </w:t>
       </w:r>
-      <w:hyperlink r:id="rId14" w:history="1">
-        <w:r>
-          <w:rPr>
-            <w:rStyle w:val="Hyperlink"/>
-            <w:b/>
-            <w:color w:val="2E75B6"/>
-            <w:u w:val="none"/>
-          </w:rPr>
-          <w:t>CRX Package Format</w:t>
-        </w:r>
-      </w:hyperlink>
+      <w:bookmarkStart w:id="173" w:name="_GoBack"/>
+      <w:r>
+        <w:fldChar w:fldCharType="begin"/>
+      </w:r>
+      <w:r>
+        <w:instrText xml:space="preserve"> HYPERLINK "https://developer.chrome.com/extensions/crx" </w:instrText>
+      </w:r>
+      <w:r>
+        <w:fldChar w:fldCharType="separate"/>
+      </w:r>
+      <w:r>
+        <w:rPr>
+          <w:rStyle w:val="Hyperlink"/>
+          <w:b/>
+          <w:color w:val="2E75B6"/>
+          <w:u w:val="none"/>
+        </w:rPr>
+        <w:t>CRX Package Format</w:t>
+      </w:r>
+      <w:r>
+        <w:rPr>
+          <w:rStyle w:val="Hyperlink"/>
+          <w:b/>
+          <w:color w:val="2E75B6"/>
+          <w:u w:val="none"/>
+        </w:rPr>
+        <w:fldChar w:fldCharType="end"/>
+      </w:r>
+      <w:bookmarkEnd w:id="173"/>
       <w:r>
         <w:t>.</w:t>
       </w:r>
@@ -20905,7 +21043,7 @@
       </w:pPr>
     </w:p>
     <w:sectPr>
-      <w:footerReference w:type="default" r:id="rId15"/>
+      <w:footerReference w:type="default" r:id="rId14"/>
       <w:pgSz w:w="11906" w:h="16838"/>
       <w:pgMar w:top="1417" w:right="1417" w:bottom="1417" w:left="1417" w:header="708" w:footer="708" w:gutter="0"/>
       <w:pgNumType w:start="0"/>
@@ -21001,7 +21139,7 @@
                 <w:bCs/>
                 <w:noProof/>
               </w:rPr>
-              <w:t>4</w:t>
+              <w:t>19</w:t>
             </w:r>
             <w:r>
               <w:rPr>
@@ -22960,7 +23098,6 @@
   <w:style w:type="character" w:default="1" w:styleId="DefaultParagraphFont">
     <w:name w:val="Default Paragraph Font"/>
     <w:uiPriority w:val="1"/>
-    <w:semiHidden/>
     <w:unhideWhenUsed/>
   </w:style>
   <w:style w:type="table" w:default="1" w:styleId="TableNormal">
@@ -24303,7 +24440,7 @@
 </file>
 
 <file path=customXml/itemProps1.xml><?xml version="1.0" encoding="utf-8"?>
-<ds:datastoreItem xmlns:ds="http://schemas.openxmlformats.org/officeDocument/2006/customXml" ds:itemID="{DC19993A-E4DA-4E67-8584-D4F1891A7C96}">
+<ds:datastoreItem xmlns:ds="http://schemas.openxmlformats.org/officeDocument/2006/customXml" ds:itemID="{D5604B3B-1956-467C-A159-03FFF9191FC7}">
   <ds:schemaRefs>
     <ds:schemaRef ds:uri="http://schemas.openxmlformats.org/officeDocument/2006/bibliography"/>
   </ds:schemaRefs>

</xml_diff>